<commit_message>
doc + reset password update
</commit_message>
<xml_diff>
--- a/documenten/Iteratiedocument/Iteratiedocument.docx
+++ b/documenten/Iteratiedocument/Iteratiedocument.docx
@@ -3613,7 +3613,7 @@
                                 <w:pPr>
                                   <w:pStyle w:val="Geenafstand"/>
                                   <w:rPr>
-                                    <w:rFonts w:asciiTheme="majorHAnsi" w:eastAsiaTheme="majorEastAsia" w:hAnsiTheme="majorHAnsi" w:cstheme="majorBidi"/>
+                                    <w:rFonts w:ascii="ADLaM Display" w:eastAsiaTheme="majorEastAsia" w:hAnsi="ADLaM Display" w:cs="ADLaM Display"/>
                                     <w:color w:val="262626" w:themeColor="text1" w:themeTint="D9"/>
                                     <w:sz w:val="72"/>
                                   </w:rPr>
@@ -3621,7 +3621,7 @@
                                 <w:sdt>
                                   <w:sdtPr>
                                     <w:rPr>
-                                      <w:rFonts w:asciiTheme="majorHAnsi" w:eastAsiaTheme="majorEastAsia" w:hAnsiTheme="majorHAnsi" w:cstheme="majorBidi"/>
+                                      <w:rFonts w:ascii="ADLaM Display" w:eastAsiaTheme="majorEastAsia" w:hAnsi="ADLaM Display" w:cs="ADLaM Display"/>
                                       <w:color w:val="262626" w:themeColor="text1" w:themeTint="D9"/>
                                       <w:sz w:val="72"/>
                                       <w:szCs w:val="72"/>
@@ -3635,7 +3635,7 @@
                                   <w:sdtContent>
                                     <w:r>
                                       <w:rPr>
-                                        <w:rFonts w:asciiTheme="majorHAnsi" w:eastAsiaTheme="majorEastAsia" w:hAnsiTheme="majorHAnsi" w:cstheme="majorBidi"/>
+                                        <w:rFonts w:ascii="ADLaM Display" w:eastAsiaTheme="majorEastAsia" w:hAnsi="ADLaM Display" w:cs="ADLaM Display"/>
                                         <w:color w:val="262626" w:themeColor="text1" w:themeTint="D9"/>
                                         <w:sz w:val="72"/>
                                         <w:szCs w:val="72"/>
@@ -3649,6 +3649,7 @@
                                 <w:pPr>
                                   <w:spacing w:before="120"/>
                                   <w:rPr>
+                                    <w:rFonts w:ascii="Aptos ExtraBold" w:hAnsi="Aptos ExtraBold"/>
                                     <w:color w:val="404040" w:themeColor="text1" w:themeTint="BF"/>
                                     <w:sz w:val="36"/>
                                     <w:szCs w:val="36"/>
@@ -3657,6 +3658,7 @@
                                 <w:sdt>
                                   <w:sdtPr>
                                     <w:rPr>
+                                      <w:rFonts w:ascii="Aptos ExtraBold" w:hAnsi="Aptos ExtraBold"/>
                                       <w:color w:val="404040" w:themeColor="text1" w:themeTint="BF"/>
                                       <w:sz w:val="36"/>
                                       <w:szCs w:val="36"/>
@@ -3670,6 +3672,7 @@
                                   <w:sdtContent>
                                     <w:r>
                                       <w:rPr>
+                                        <w:rFonts w:ascii="Aptos ExtraBold" w:hAnsi="Aptos ExtraBold"/>
                                         <w:color w:val="404040" w:themeColor="text1" w:themeTint="BF"/>
                                         <w:sz w:val="36"/>
                                         <w:szCs w:val="36"/>
@@ -3712,7 +3715,7 @@
                           <w:pPr>
                             <w:pStyle w:val="Geenafstand"/>
                             <w:rPr>
-                              <w:rFonts w:asciiTheme="majorHAnsi" w:eastAsiaTheme="majorEastAsia" w:hAnsiTheme="majorHAnsi" w:cstheme="majorBidi"/>
+                              <w:rFonts w:ascii="ADLaM Display" w:eastAsiaTheme="majorEastAsia" w:hAnsi="ADLaM Display" w:cs="ADLaM Display"/>
                               <w:color w:val="262626" w:themeColor="text1" w:themeTint="D9"/>
                               <w:sz w:val="72"/>
                             </w:rPr>
@@ -3720,7 +3723,7 @@
                           <w:sdt>
                             <w:sdtPr>
                               <w:rPr>
-                                <w:rFonts w:asciiTheme="majorHAnsi" w:eastAsiaTheme="majorEastAsia" w:hAnsiTheme="majorHAnsi" w:cstheme="majorBidi"/>
+                                <w:rFonts w:ascii="ADLaM Display" w:eastAsiaTheme="majorEastAsia" w:hAnsi="ADLaM Display" w:cs="ADLaM Display"/>
                                 <w:color w:val="262626" w:themeColor="text1" w:themeTint="D9"/>
                                 <w:sz w:val="72"/>
                                 <w:szCs w:val="72"/>
@@ -3734,7 +3737,7 @@
                             <w:sdtContent>
                               <w:r>
                                 <w:rPr>
-                                  <w:rFonts w:asciiTheme="majorHAnsi" w:eastAsiaTheme="majorEastAsia" w:hAnsiTheme="majorHAnsi" w:cstheme="majorBidi"/>
+                                  <w:rFonts w:ascii="ADLaM Display" w:eastAsiaTheme="majorEastAsia" w:hAnsi="ADLaM Display" w:cs="ADLaM Display"/>
                                   <w:color w:val="262626" w:themeColor="text1" w:themeTint="D9"/>
                                   <w:sz w:val="72"/>
                                   <w:szCs w:val="72"/>
@@ -3748,6 +3751,7 @@
                           <w:pPr>
                             <w:spacing w:before="120"/>
                             <w:rPr>
+                              <w:rFonts w:ascii="Aptos ExtraBold" w:hAnsi="Aptos ExtraBold"/>
                               <w:color w:val="404040" w:themeColor="text1" w:themeTint="BF"/>
                               <w:sz w:val="36"/>
                               <w:szCs w:val="36"/>
@@ -3756,6 +3760,7 @@
                           <w:sdt>
                             <w:sdtPr>
                               <w:rPr>
+                                <w:rFonts w:ascii="Aptos ExtraBold" w:hAnsi="Aptos ExtraBold"/>
                                 <w:color w:val="404040" w:themeColor="text1" w:themeTint="BF"/>
                                 <w:sz w:val="36"/>
                                 <w:szCs w:val="36"/>
@@ -3769,6 +3774,7 @@
                             <w:sdtContent>
                               <w:r>
                                 <w:rPr>
+                                  <w:rFonts w:ascii="Aptos ExtraBold" w:hAnsi="Aptos ExtraBold"/>
                                   <w:color w:val="404040" w:themeColor="text1" w:themeTint="BF"/>
                                   <w:sz w:val="36"/>
                                   <w:szCs w:val="36"/>
@@ -3795,16 +3801,16 @@
             <mc:AlternateContent>
               <mc:Choice Requires="wps">
                 <w:drawing>
-                  <wp:anchor distT="0" distB="0" distL="114300" distR="114300" simplePos="0" relativeHeight="251661312" behindDoc="0" locked="0" layoutInCell="1" allowOverlap="1" wp14:anchorId="491FD828" wp14:editId="2C8E507E">
+                  <wp:anchor distT="0" distB="0" distL="114300" distR="114300" simplePos="0" relativeHeight="251661312" behindDoc="0" locked="0" layoutInCell="1" allowOverlap="1" wp14:anchorId="491FD828" wp14:editId="4F6E5C14">
                     <wp:simplePos x="0" y="0"/>
                     <wp:positionH relativeFrom="margin">
-                      <wp:align>right</wp:align>
+                      <wp:posOffset>2274782</wp:posOffset>
                     </wp:positionH>
                     <wp:positionV relativeFrom="margin">
-                      <wp:align>bottom</wp:align>
+                      <wp:posOffset>7367324</wp:posOffset>
                     </wp:positionV>
-                    <wp:extent cx="3749040" cy="365760"/>
-                    <wp:effectExtent l="0" t="0" r="3810" b="3810"/>
+                    <wp:extent cx="3953934" cy="365760"/>
+                    <wp:effectExtent l="0" t="0" r="8890" b="0"/>
                     <wp:wrapNone/>
                     <wp:docPr id="32" name="Tekstvak 28"/>
                     <wp:cNvGraphicFramePr/>
@@ -3815,7 +3821,7 @@
                           <wps:spPr>
                             <a:xfrm>
                               <a:off x="0" y="0"/>
-                              <a:ext cx="3749040" cy="365760"/>
+                              <a:ext cx="3953934" cy="365760"/>
                             </a:xfrm>
                             <a:prstGeom prst="rect">
                               <a:avLst/>
@@ -3847,16 +3853,16 @@
                                   <w:pStyle w:val="Geenafstand"/>
                                   <w:rPr>
                                     <w:color w:val="156082" w:themeColor="accent1"/>
-                                    <w:sz w:val="26"/>
-                                    <w:szCs w:val="26"/>
+                                    <w:sz w:val="24"/>
+                                    <w:szCs w:val="24"/>
                                   </w:rPr>
                                 </w:pPr>
                                 <w:sdt>
                                   <w:sdtPr>
                                     <w:rPr>
                                       <w:color w:val="156082" w:themeColor="accent1"/>
-                                      <w:sz w:val="26"/>
-                                      <w:szCs w:val="26"/>
+                                      <w:sz w:val="24"/>
+                                      <w:szCs w:val="24"/>
                                     </w:rPr>
                                     <w:alias w:val="Auteur"/>
                                     <w:tag w:val=""/>
@@ -3868,26 +3874,10 @@
                                     <w:r>
                                       <w:rPr>
                                         <w:color w:val="156082" w:themeColor="accent1"/>
-                                        <w:sz w:val="26"/>
-                                        <w:szCs w:val="26"/>
+                                        <w:sz w:val="24"/>
+                                        <w:szCs w:val="24"/>
                                       </w:rPr>
-                                      <w:t>Scrum Master</w:t>
-                                    </w:r>
-                                    <w:r>
-                                      <w:rPr>
-                                        <w:color w:val="156082" w:themeColor="accent1"/>
-                                        <w:sz w:val="26"/>
-                                        <w:szCs w:val="26"/>
-                                      </w:rPr>
-                                      <w:t xml:space="preserve"> = Israa Almahmoud</w:t>
-                                    </w:r>
-                                    <w:r>
-                                      <w:rPr>
-                                        <w:color w:val="156082" w:themeColor="accent1"/>
-                                        <w:sz w:val="26"/>
-                                        <w:szCs w:val="26"/>
-                                      </w:rPr>
-                                      <w:t>.</w:t>
+                                      <w:t>Scrum Master = Israa Almahmoud.</w:t>
                                     </w:r>
                                   </w:sdtContent>
                                 </w:sdt>
@@ -3897,33 +3887,17 @@
                                   <w:pStyle w:val="Geenafstand"/>
                                   <w:rPr>
                                     <w:color w:val="156082" w:themeColor="accent1"/>
-                                    <w:sz w:val="26"/>
-                                    <w:szCs w:val="26"/>
+                                    <w:sz w:val="24"/>
+                                    <w:szCs w:val="24"/>
                                   </w:rPr>
                                 </w:pPr>
                                 <w:r>
                                   <w:rPr>
                                     <w:color w:val="156082" w:themeColor="accent1"/>
-                                    <w:sz w:val="26"/>
-                                    <w:szCs w:val="26"/>
+                                    <w:sz w:val="24"/>
+                                    <w:szCs w:val="24"/>
                                   </w:rPr>
-                                  <w:t xml:space="preserve">Datum = </w:t>
-                                </w:r>
-                                <w:r>
-                                  <w:rPr>
-                                    <w:color w:val="156082" w:themeColor="accent1"/>
-                                    <w:sz w:val="26"/>
-                                    <w:szCs w:val="26"/>
-                                  </w:rPr>
-                                  <w:t>22</w:t>
-                                </w:r>
-                                <w:r>
-                                  <w:rPr>
-                                    <w:color w:val="156082" w:themeColor="accent1"/>
-                                    <w:sz w:val="26"/>
-                                    <w:szCs w:val="26"/>
-                                  </w:rPr>
-                                  <w:t>-10-2024.</w:t>
+                                  <w:t>Teamleden = Brigitte, Marouane, Maks, Kevin.</w:t>
                                 </w:r>
                               </w:p>
                               <w:p>
@@ -3931,15 +3905,25 @@
                                   <w:pStyle w:val="Geenafstand"/>
                                   <w:rPr>
                                     <w:color w:val="156082" w:themeColor="accent1"/>
-                                    <w:sz w:val="26"/>
-                                    <w:szCs w:val="26"/>
+                                    <w:sz w:val="24"/>
+                                    <w:szCs w:val="24"/>
+                                  </w:rPr>
+                                </w:pPr>
+                              </w:p>
+                              <w:p>
+                                <w:pPr>
+                                  <w:pStyle w:val="Geenafstand"/>
+                                  <w:rPr>
+                                    <w:color w:val="156082" w:themeColor="accent1"/>
+                                    <w:sz w:val="24"/>
+                                    <w:szCs w:val="24"/>
                                   </w:rPr>
                                 </w:pPr>
                                 <w:r>
                                   <w:rPr>
                                     <w:color w:val="156082" w:themeColor="accent1"/>
-                                    <w:sz w:val="26"/>
-                                    <w:szCs w:val="26"/>
+                                    <w:sz w:val="24"/>
+                                    <w:szCs w:val="24"/>
                                   </w:rPr>
                                   <w:t>Sprint nummer = Iteratiedocument sprint 3.</w:t>
                                 </w:r>
@@ -3949,116 +3933,162 @@
                                   <w:pStyle w:val="Geenafstand"/>
                                   <w:rPr>
                                     <w:color w:val="156082" w:themeColor="accent1"/>
-                                    <w:sz w:val="26"/>
-                                    <w:szCs w:val="26"/>
+                                    <w:sz w:val="24"/>
+                                    <w:szCs w:val="24"/>
                                   </w:rPr>
                                 </w:pPr>
                                 <w:r>
                                   <w:rPr>
                                     <w:color w:val="156082" w:themeColor="accent1"/>
-                                    <w:sz w:val="26"/>
-                                    <w:szCs w:val="26"/>
+                                    <w:sz w:val="24"/>
+                                    <w:szCs w:val="24"/>
                                   </w:rPr>
-                                  <w:t>Teamleden = Brigitte, Marouane, Maks, Kevin.</w:t>
+                                  <w:t>Sprint Ingang</w:t>
                                 </w:r>
-                              </w:p>
-                              <w:p>
-                                <w:pPr>
-                                  <w:pStyle w:val="Geenafstand"/>
-                                  <w:rPr>
-                                    <w:color w:val="156082" w:themeColor="accent1"/>
-                                    <w:sz w:val="26"/>
-                                    <w:szCs w:val="26"/>
-                                  </w:rPr>
-                                </w:pPr>
                                 <w:r>
                                   <w:rPr>
                                     <w:color w:val="156082" w:themeColor="accent1"/>
-                                    <w:sz w:val="26"/>
-                                    <w:szCs w:val="26"/>
+                                    <w:sz w:val="24"/>
+                                    <w:szCs w:val="24"/>
                                   </w:rPr>
-                                  <w:t>Bedrijfsnaam = Depot.</w:t>
+                                  <w:t xml:space="preserve"> = </w:t>
+                                </w:r>
+                                <w:r>
+                                  <w:rPr>
+                                    <w:color w:val="156082" w:themeColor="accent1"/>
+                                    <w:sz w:val="24"/>
+                                    <w:szCs w:val="24"/>
+                                  </w:rPr>
+                                  <w:t>22</w:t>
+                                </w:r>
+                                <w:r>
+                                  <w:rPr>
+                                    <w:color w:val="156082" w:themeColor="accent1"/>
+                                    <w:sz w:val="24"/>
+                                    <w:szCs w:val="24"/>
+                                  </w:rPr>
+                                  <w:t xml:space="preserve">- oktober - </w:t>
+                                </w:r>
+                                <w:r>
+                                  <w:rPr>
+                                    <w:color w:val="156082" w:themeColor="accent1"/>
+                                    <w:sz w:val="24"/>
+                                    <w:szCs w:val="24"/>
+                                  </w:rPr>
+                                  <w:t>2024</w:t>
+                                </w:r>
+                                <w:r>
+                                  <w:rPr>
+                                    <w:color w:val="156082" w:themeColor="accent1"/>
+                                    <w:sz w:val="24"/>
+                                    <w:szCs w:val="24"/>
+                                  </w:rPr>
+                                  <w:t xml:space="preserve"> t/m 12 – november -</w:t>
+                                </w:r>
+                                <w:r>
+                                  <w:rPr>
+                                    <w:color w:val="156082" w:themeColor="accent1"/>
+                                    <w:sz w:val="24"/>
+                                    <w:szCs w:val="24"/>
+                                  </w:rPr>
+                                  <w:t xml:space="preserve"> </w:t>
+                                </w:r>
+                                <w:r>
+                                  <w:rPr>
+                                    <w:color w:val="156082" w:themeColor="accent1"/>
+                                    <w:sz w:val="24"/>
+                                    <w:szCs w:val="24"/>
+                                  </w:rPr>
+                                  <w:t>2024</w:t>
                                 </w:r>
                               </w:p>
                               <w:p>
                                 <w:pPr>
                                   <w:rPr>
                                     <w:color w:val="156082" w:themeColor="accent1"/>
-                                    <w:sz w:val="26"/>
-                                    <w:szCs w:val="26"/>
+                                    <w:sz w:val="24"/>
+                                    <w:szCs w:val="24"/>
                                   </w:rPr>
                                 </w:pPr>
                                 <w:r>
                                   <w:rPr>
                                     <w:color w:val="156082" w:themeColor="accent1"/>
-                                    <w:sz w:val="26"/>
-                                    <w:szCs w:val="26"/>
+                                    <w:sz w:val="24"/>
+                                    <w:szCs w:val="24"/>
                                   </w:rPr>
-                                  <w:t xml:space="preserve">Opdracht gever= Lucrasoft Solutions BV  </w:t>
+                                  <w:t>Sprint Duur = 2 weken (</w:t>
                                 </w:r>
                                 <w:r>
                                   <w:rPr>
                                     <w:color w:val="156082" w:themeColor="accent1"/>
-                                    <w:sz w:val="26"/>
-                                    <w:szCs w:val="26"/>
+                                    <w:sz w:val="24"/>
+                                    <w:szCs w:val="24"/>
+                                  </w:rPr>
+                                  <w:t>22</w:t>
+                                </w:r>
+                                <w:r>
+                                  <w:rPr>
+                                    <w:color w:val="156082" w:themeColor="accent1"/>
+                                    <w:sz w:val="24"/>
+                                    <w:szCs w:val="24"/>
+                                  </w:rPr>
+                                  <w:t xml:space="preserve">-10-2024 tot </w:t>
+                                </w:r>
+                                <w:r>
+                                  <w:rPr>
+                                    <w:color w:val="156082" w:themeColor="accent1"/>
+                                    <w:sz w:val="24"/>
+                                    <w:szCs w:val="24"/>
+                                  </w:rPr>
+                                  <w:t>06</w:t>
+                                </w:r>
+                                <w:r>
+                                  <w:rPr>
+                                    <w:color w:val="156082" w:themeColor="accent1"/>
+                                    <w:sz w:val="24"/>
+                                    <w:szCs w:val="24"/>
+                                  </w:rPr>
+                                  <w:t>-</w:t>
+                                </w:r>
+                                <w:r>
+                                  <w:rPr>
+                                    <w:color w:val="156082" w:themeColor="accent1"/>
+                                    <w:sz w:val="24"/>
+                                    <w:szCs w:val="24"/>
+                                  </w:rPr>
+                                  <w:t>11</w:t>
+                                </w:r>
+                                <w:r>
+                                  <w:rPr>
+                                    <w:color w:val="156082" w:themeColor="accent1"/>
+                                    <w:sz w:val="24"/>
+                                    <w:szCs w:val="24"/>
+                                  </w:rPr>
+                                  <w:t>-2024).</w:t>
+                                </w:r>
+                                <w:r>
+                                  <w:rPr>
+                                    <w:color w:val="156082" w:themeColor="accent1"/>
+                                    <w:sz w:val="24"/>
+                                    <w:szCs w:val="24"/>
                                   </w:rPr>
                                   <w:br/>
                                 </w:r>
                                 <w:r>
                                   <w:rPr>
                                     <w:color w:val="156082" w:themeColor="accent1"/>
-                                    <w:sz w:val="26"/>
-                                    <w:szCs w:val="26"/>
+                                    <w:sz w:val="24"/>
+                                    <w:szCs w:val="24"/>
                                   </w:rPr>
-                                  <w:t>Sprint Duur = 2 weken (</w:t>
+                                  <w:br/>
                                 </w:r>
                                 <w:r>
                                   <w:rPr>
                                     <w:color w:val="156082" w:themeColor="accent1"/>
-                                    <w:sz w:val="26"/>
-                                    <w:szCs w:val="26"/>
+                                    <w:sz w:val="24"/>
+                                    <w:szCs w:val="24"/>
                                   </w:rPr>
-                                  <w:t>22</w:t>
-                                </w:r>
-                                <w:r>
-                                  <w:rPr>
-                                    <w:color w:val="156082" w:themeColor="accent1"/>
-                                    <w:sz w:val="26"/>
-                                    <w:szCs w:val="26"/>
-                                  </w:rPr>
-                                  <w:t xml:space="preserve">-10-2024 tot </w:t>
-                                </w:r>
-                                <w:r>
-                                  <w:rPr>
-                                    <w:color w:val="156082" w:themeColor="accent1"/>
-                                    <w:sz w:val="26"/>
-                                    <w:szCs w:val="26"/>
-                                  </w:rPr>
-                                  <w:t>06</w:t>
-                                </w:r>
-                                <w:r>
-                                  <w:rPr>
-                                    <w:color w:val="156082" w:themeColor="accent1"/>
-                                    <w:sz w:val="26"/>
-                                    <w:szCs w:val="26"/>
-                                  </w:rPr>
-                                  <w:t>-</w:t>
-                                </w:r>
-                                <w:r>
-                                  <w:rPr>
-                                    <w:color w:val="156082" w:themeColor="accent1"/>
-                                    <w:sz w:val="26"/>
-                                    <w:szCs w:val="26"/>
-                                  </w:rPr>
-                                  <w:t>11</w:t>
-                                </w:r>
-                                <w:r>
-                                  <w:rPr>
-                                    <w:color w:val="156082" w:themeColor="accent1"/>
-                                    <w:sz w:val="26"/>
-                                    <w:szCs w:val="26"/>
-                                  </w:rPr>
-                                  <w:t>-2024).</w:t>
+                                  <w:t xml:space="preserve">Opdracht gever= Lucrasoft Solutions BV </w:t>
                                 </w:r>
                               </w:p>
                             </w:txbxContent>
@@ -4083,7 +4113,7 @@
               </mc:Choice>
               <mc:Fallback>
                 <w:pict>
-                  <v:shape w14:anchorId="491FD828" id="Tekstvak 28" o:spid="_x0000_s1056" type="#_x0000_t202" style="position:absolute;margin-left:244pt;margin-top:0;width:295.2pt;height:28.8pt;z-index:251661312;visibility:visible;mso-wrap-style:square;mso-width-percent:0;mso-height-percent:0;mso-wrap-distance-left:9pt;mso-wrap-distance-top:0;mso-wrap-distance-right:9pt;mso-wrap-distance-bottom:0;mso-position-horizontal:right;mso-position-horizontal-relative:margin;mso-position-vertical:bottom;mso-position-vertical-relative:margin;mso-width-percent:0;mso-height-percent:0;mso-width-relative:page;mso-height-relative:margin;v-text-anchor:bottom" o:gfxdata="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" filled="f" stroked="f" strokeweight=".5pt">
+                  <v:shape w14:anchorId="491FD828" id="Tekstvak 28" o:spid="_x0000_s1056" type="#_x0000_t202" style="position:absolute;margin-left:179.1pt;margin-top:580.1pt;width:311.35pt;height:28.8pt;z-index:251661312;visibility:visible;mso-wrap-style:square;mso-width-percent:0;mso-height-percent:0;mso-wrap-distance-left:9pt;mso-wrap-distance-top:0;mso-wrap-distance-right:9pt;mso-wrap-distance-bottom:0;mso-position-horizontal:absolute;mso-position-horizontal-relative:margin;mso-position-vertical:absolute;mso-position-vertical-relative:margin;mso-width-percent:0;mso-height-percent:0;mso-width-relative:page;mso-height-relative:margin;v-text-anchor:bottom" o:gfxdata="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" filled="f" stroked="f" strokeweight=".5pt">
                     <v:textbox style="mso-fit-shape-to-text:t" inset="0,0,0,0">
                       <w:txbxContent>
                         <w:p>
@@ -4091,16 +4121,16 @@
                             <w:pStyle w:val="Geenafstand"/>
                             <w:rPr>
                               <w:color w:val="156082" w:themeColor="accent1"/>
-                              <w:sz w:val="26"/>
-                              <w:szCs w:val="26"/>
+                              <w:sz w:val="24"/>
+                              <w:szCs w:val="24"/>
                             </w:rPr>
                           </w:pPr>
                           <w:sdt>
                             <w:sdtPr>
                               <w:rPr>
                                 <w:color w:val="156082" w:themeColor="accent1"/>
-                                <w:sz w:val="26"/>
-                                <w:szCs w:val="26"/>
+                                <w:sz w:val="24"/>
+                                <w:szCs w:val="24"/>
                               </w:rPr>
                               <w:alias w:val="Auteur"/>
                               <w:tag w:val=""/>
@@ -4112,26 +4142,10 @@
                               <w:r>
                                 <w:rPr>
                                   <w:color w:val="156082" w:themeColor="accent1"/>
-                                  <w:sz w:val="26"/>
-                                  <w:szCs w:val="26"/>
+                                  <w:sz w:val="24"/>
+                                  <w:szCs w:val="24"/>
                                 </w:rPr>
-                                <w:t>Scrum Master</w:t>
-                              </w:r>
-                              <w:r>
-                                <w:rPr>
-                                  <w:color w:val="156082" w:themeColor="accent1"/>
-                                  <w:sz w:val="26"/>
-                                  <w:szCs w:val="26"/>
-                                </w:rPr>
-                                <w:t xml:space="preserve"> = Israa Almahmoud</w:t>
-                              </w:r>
-                              <w:r>
-                                <w:rPr>
-                                  <w:color w:val="156082" w:themeColor="accent1"/>
-                                  <w:sz w:val="26"/>
-                                  <w:szCs w:val="26"/>
-                                </w:rPr>
-                                <w:t>.</w:t>
+                                <w:t>Scrum Master = Israa Almahmoud.</w:t>
                               </w:r>
                             </w:sdtContent>
                           </w:sdt>
@@ -4141,33 +4155,17 @@
                             <w:pStyle w:val="Geenafstand"/>
                             <w:rPr>
                               <w:color w:val="156082" w:themeColor="accent1"/>
-                              <w:sz w:val="26"/>
-                              <w:szCs w:val="26"/>
+                              <w:sz w:val="24"/>
+                              <w:szCs w:val="24"/>
                             </w:rPr>
                           </w:pPr>
                           <w:r>
                             <w:rPr>
                               <w:color w:val="156082" w:themeColor="accent1"/>
-                              <w:sz w:val="26"/>
-                              <w:szCs w:val="26"/>
+                              <w:sz w:val="24"/>
+                              <w:szCs w:val="24"/>
                             </w:rPr>
-                            <w:t xml:space="preserve">Datum = </w:t>
-                          </w:r>
-                          <w:r>
-                            <w:rPr>
-                              <w:color w:val="156082" w:themeColor="accent1"/>
-                              <w:sz w:val="26"/>
-                              <w:szCs w:val="26"/>
-                            </w:rPr>
-                            <w:t>22</w:t>
-                          </w:r>
-                          <w:r>
-                            <w:rPr>
-                              <w:color w:val="156082" w:themeColor="accent1"/>
-                              <w:sz w:val="26"/>
-                              <w:szCs w:val="26"/>
-                            </w:rPr>
-                            <w:t>-10-2024.</w:t>
+                            <w:t>Teamleden = Brigitte, Marouane, Maks, Kevin.</w:t>
                           </w:r>
                         </w:p>
                         <w:p>
@@ -4175,15 +4173,25 @@
                             <w:pStyle w:val="Geenafstand"/>
                             <w:rPr>
                               <w:color w:val="156082" w:themeColor="accent1"/>
-                              <w:sz w:val="26"/>
-                              <w:szCs w:val="26"/>
+                              <w:sz w:val="24"/>
+                              <w:szCs w:val="24"/>
+                            </w:rPr>
+                          </w:pPr>
+                        </w:p>
+                        <w:p>
+                          <w:pPr>
+                            <w:pStyle w:val="Geenafstand"/>
+                            <w:rPr>
+                              <w:color w:val="156082" w:themeColor="accent1"/>
+                              <w:sz w:val="24"/>
+                              <w:szCs w:val="24"/>
                             </w:rPr>
                           </w:pPr>
                           <w:r>
                             <w:rPr>
                               <w:color w:val="156082" w:themeColor="accent1"/>
-                              <w:sz w:val="26"/>
-                              <w:szCs w:val="26"/>
+                              <w:sz w:val="24"/>
+                              <w:szCs w:val="24"/>
                             </w:rPr>
                             <w:t>Sprint nummer = Iteratiedocument sprint 3.</w:t>
                           </w:r>
@@ -4193,116 +4201,162 @@
                             <w:pStyle w:val="Geenafstand"/>
                             <w:rPr>
                               <w:color w:val="156082" w:themeColor="accent1"/>
-                              <w:sz w:val="26"/>
-                              <w:szCs w:val="26"/>
+                              <w:sz w:val="24"/>
+                              <w:szCs w:val="24"/>
                             </w:rPr>
                           </w:pPr>
                           <w:r>
                             <w:rPr>
                               <w:color w:val="156082" w:themeColor="accent1"/>
-                              <w:sz w:val="26"/>
-                              <w:szCs w:val="26"/>
+                              <w:sz w:val="24"/>
+                              <w:szCs w:val="24"/>
                             </w:rPr>
-                            <w:t>Teamleden = Brigitte, Marouane, Maks, Kevin.</w:t>
+                            <w:t>Sprint Ingang</w:t>
                           </w:r>
-                        </w:p>
-                        <w:p>
-                          <w:pPr>
-                            <w:pStyle w:val="Geenafstand"/>
-                            <w:rPr>
-                              <w:color w:val="156082" w:themeColor="accent1"/>
-                              <w:sz w:val="26"/>
-                              <w:szCs w:val="26"/>
-                            </w:rPr>
-                          </w:pPr>
                           <w:r>
                             <w:rPr>
                               <w:color w:val="156082" w:themeColor="accent1"/>
-                              <w:sz w:val="26"/>
-                              <w:szCs w:val="26"/>
+                              <w:sz w:val="24"/>
+                              <w:szCs w:val="24"/>
                             </w:rPr>
-                            <w:t>Bedrijfsnaam = Depot.</w:t>
+                            <w:t xml:space="preserve"> = </w:t>
+                          </w:r>
+                          <w:r>
+                            <w:rPr>
+                              <w:color w:val="156082" w:themeColor="accent1"/>
+                              <w:sz w:val="24"/>
+                              <w:szCs w:val="24"/>
+                            </w:rPr>
+                            <w:t>22</w:t>
+                          </w:r>
+                          <w:r>
+                            <w:rPr>
+                              <w:color w:val="156082" w:themeColor="accent1"/>
+                              <w:sz w:val="24"/>
+                              <w:szCs w:val="24"/>
+                            </w:rPr>
+                            <w:t xml:space="preserve">- oktober - </w:t>
+                          </w:r>
+                          <w:r>
+                            <w:rPr>
+                              <w:color w:val="156082" w:themeColor="accent1"/>
+                              <w:sz w:val="24"/>
+                              <w:szCs w:val="24"/>
+                            </w:rPr>
+                            <w:t>2024</w:t>
+                          </w:r>
+                          <w:r>
+                            <w:rPr>
+                              <w:color w:val="156082" w:themeColor="accent1"/>
+                              <w:sz w:val="24"/>
+                              <w:szCs w:val="24"/>
+                            </w:rPr>
+                            <w:t xml:space="preserve"> t/m 12 – november -</w:t>
+                          </w:r>
+                          <w:r>
+                            <w:rPr>
+                              <w:color w:val="156082" w:themeColor="accent1"/>
+                              <w:sz w:val="24"/>
+                              <w:szCs w:val="24"/>
+                            </w:rPr>
+                            <w:t xml:space="preserve"> </w:t>
+                          </w:r>
+                          <w:r>
+                            <w:rPr>
+                              <w:color w:val="156082" w:themeColor="accent1"/>
+                              <w:sz w:val="24"/>
+                              <w:szCs w:val="24"/>
+                            </w:rPr>
+                            <w:t>2024</w:t>
                           </w:r>
                         </w:p>
                         <w:p>
                           <w:pPr>
                             <w:rPr>
                               <w:color w:val="156082" w:themeColor="accent1"/>
-                              <w:sz w:val="26"/>
-                              <w:szCs w:val="26"/>
+                              <w:sz w:val="24"/>
+                              <w:szCs w:val="24"/>
                             </w:rPr>
                           </w:pPr>
                           <w:r>
                             <w:rPr>
                               <w:color w:val="156082" w:themeColor="accent1"/>
-                              <w:sz w:val="26"/>
-                              <w:szCs w:val="26"/>
+                              <w:sz w:val="24"/>
+                              <w:szCs w:val="24"/>
                             </w:rPr>
-                            <w:t xml:space="preserve">Opdracht gever= Lucrasoft Solutions BV  </w:t>
+                            <w:t>Sprint Duur = 2 weken (</w:t>
                           </w:r>
                           <w:r>
                             <w:rPr>
                               <w:color w:val="156082" w:themeColor="accent1"/>
-                              <w:sz w:val="26"/>
-                              <w:szCs w:val="26"/>
+                              <w:sz w:val="24"/>
+                              <w:szCs w:val="24"/>
+                            </w:rPr>
+                            <w:t>22</w:t>
+                          </w:r>
+                          <w:r>
+                            <w:rPr>
+                              <w:color w:val="156082" w:themeColor="accent1"/>
+                              <w:sz w:val="24"/>
+                              <w:szCs w:val="24"/>
+                            </w:rPr>
+                            <w:t xml:space="preserve">-10-2024 tot </w:t>
+                          </w:r>
+                          <w:r>
+                            <w:rPr>
+                              <w:color w:val="156082" w:themeColor="accent1"/>
+                              <w:sz w:val="24"/>
+                              <w:szCs w:val="24"/>
+                            </w:rPr>
+                            <w:t>06</w:t>
+                          </w:r>
+                          <w:r>
+                            <w:rPr>
+                              <w:color w:val="156082" w:themeColor="accent1"/>
+                              <w:sz w:val="24"/>
+                              <w:szCs w:val="24"/>
+                            </w:rPr>
+                            <w:t>-</w:t>
+                          </w:r>
+                          <w:r>
+                            <w:rPr>
+                              <w:color w:val="156082" w:themeColor="accent1"/>
+                              <w:sz w:val="24"/>
+                              <w:szCs w:val="24"/>
+                            </w:rPr>
+                            <w:t>11</w:t>
+                          </w:r>
+                          <w:r>
+                            <w:rPr>
+                              <w:color w:val="156082" w:themeColor="accent1"/>
+                              <w:sz w:val="24"/>
+                              <w:szCs w:val="24"/>
+                            </w:rPr>
+                            <w:t>-2024).</w:t>
+                          </w:r>
+                          <w:r>
+                            <w:rPr>
+                              <w:color w:val="156082" w:themeColor="accent1"/>
+                              <w:sz w:val="24"/>
+                              <w:szCs w:val="24"/>
                             </w:rPr>
                             <w:br/>
                           </w:r>
                           <w:r>
                             <w:rPr>
                               <w:color w:val="156082" w:themeColor="accent1"/>
-                              <w:sz w:val="26"/>
-                              <w:szCs w:val="26"/>
+                              <w:sz w:val="24"/>
+                              <w:szCs w:val="24"/>
                             </w:rPr>
-                            <w:t>Sprint Duur = 2 weken (</w:t>
+                            <w:br/>
                           </w:r>
                           <w:r>
                             <w:rPr>
                               <w:color w:val="156082" w:themeColor="accent1"/>
-                              <w:sz w:val="26"/>
-                              <w:szCs w:val="26"/>
+                              <w:sz w:val="24"/>
+                              <w:szCs w:val="24"/>
                             </w:rPr>
-                            <w:t>22</w:t>
-                          </w:r>
-                          <w:r>
-                            <w:rPr>
-                              <w:color w:val="156082" w:themeColor="accent1"/>
-                              <w:sz w:val="26"/>
-                              <w:szCs w:val="26"/>
-                            </w:rPr>
-                            <w:t xml:space="preserve">-10-2024 tot </w:t>
-                          </w:r>
-                          <w:r>
-                            <w:rPr>
-                              <w:color w:val="156082" w:themeColor="accent1"/>
-                              <w:sz w:val="26"/>
-                              <w:szCs w:val="26"/>
-                            </w:rPr>
-                            <w:t>06</w:t>
-                          </w:r>
-                          <w:r>
-                            <w:rPr>
-                              <w:color w:val="156082" w:themeColor="accent1"/>
-                              <w:sz w:val="26"/>
-                              <w:szCs w:val="26"/>
-                            </w:rPr>
-                            <w:t>-</w:t>
-                          </w:r>
-                          <w:r>
-                            <w:rPr>
-                              <w:color w:val="156082" w:themeColor="accent1"/>
-                              <w:sz w:val="26"/>
-                              <w:szCs w:val="26"/>
-                            </w:rPr>
-                            <w:t>11</w:t>
-                          </w:r>
-                          <w:r>
-                            <w:rPr>
-                              <w:color w:val="156082" w:themeColor="accent1"/>
-                              <w:sz w:val="26"/>
-                              <w:szCs w:val="26"/>
-                            </w:rPr>
-                            <w:t>-2024).</w:t>
+                            <w:t xml:space="preserve">Opdracht gever= Lucrasoft Solutions BV </w:t>
                           </w:r>
                         </w:p>
                       </w:txbxContent>
@@ -4405,6 +4459,9 @@
       <w:r>
         <w:t>Inleiding</w:t>
       </w:r>
+      <w:r>
+        <w:t>.</w:t>
+      </w:r>
     </w:p>
     <w:p>
       <w:pPr>
@@ -4416,6 +4473,9 @@
       <w:r>
         <w:t>Bijzonderheden</w:t>
       </w:r>
+      <w:r>
+        <w:t xml:space="preserve"> / Bugs / Problemen.</w:t>
+      </w:r>
     </w:p>
     <w:p>
       <w:pPr>
@@ -4425,7 +4485,16 @@
         </w:numPr>
       </w:pPr>
       <w:r>
-        <w:t>Feedback en Verbeteringen van de vorige Sprint</w:t>
+        <w:t xml:space="preserve">Feedback en </w:t>
+      </w:r>
+      <w:r>
+        <w:t>v</w:t>
+      </w:r>
+      <w:r>
+        <w:t>erbeteringen van de vorige Sprint</w:t>
+      </w:r>
+      <w:r>
+        <w:t>.</w:t>
       </w:r>
     </w:p>
     <w:p>
@@ -4436,10 +4505,16 @@
         </w:numPr>
       </w:pPr>
       <w:r>
-        <w:t xml:space="preserve">Voltooide Features en Backlog </w:t>
+        <w:t>Gemaakte</w:t>
+      </w:r>
+      <w:r>
+        <w:t xml:space="preserve"> Features en Backlog </w:t>
       </w:r>
       <w:r>
         <w:t>status</w:t>
+      </w:r>
+      <w:r>
+        <w:t>.</w:t>
       </w:r>
     </w:p>
     <w:p>
@@ -4453,7 +4528,22 @@
         <w:t>Draft planning en doelstelling</w:t>
       </w:r>
       <w:r>
-        <w:t xml:space="preserve"> voor de volgende Sprint</w:t>
+        <w:t xml:space="preserve"> </w:t>
+      </w:r>
+      <w:r>
+        <w:t>van</w:t>
+      </w:r>
+      <w:r>
+        <w:t xml:space="preserve"> de </w:t>
+      </w:r>
+      <w:r>
+        <w:t>komende</w:t>
+      </w:r>
+      <w:r>
+        <w:t xml:space="preserve"> Sprint</w:t>
+      </w:r>
+      <w:r>
+        <w:t>.</w:t>
       </w:r>
     </w:p>
     <w:p>
@@ -4470,6 +4560,9 @@
         <w:t xml:space="preserve"> en Afsluiten</w:t>
       </w:r>
       <w:r>
+        <w:t>.</w:t>
+      </w:r>
+      <w:r>
         <w:br w:type="page"/>
       </w:r>
     </w:p>
@@ -4491,105 +4584,41 @@
         <w:t>[</w:t>
       </w:r>
       <w:r>
-        <w:t>Begin met een korte samenvatting van wat er in de afgelopen sprint is gebeurd en de doelstellingen die werden gesteld. Dit zet de context voor de rest van het document]</w:t>
-      </w:r>
-    </w:p>
-    <w:p/>
-    <w:p>
-      <w:r>
-        <w:t>Bijvoorbeeld:</w:t>
+        <w:t>Begin met een korte samenvatting van wat er in de afgelopen sprint is gebeurd en de doelstellingen die werden gesteld. Dit zet de context voor de rest van het document.</w:t>
+      </w:r>
+      <w:r>
+        <w:t>]</w:t>
       </w:r>
     </w:p>
     <w:p>
-      <w:pPr>
-        <w:pStyle w:val="Lijstalinea"/>
-        <w:numPr>
-          <w:ilvl w:val="0"/>
-          <w:numId w:val="4"/>
-        </w:numPr>
-      </w:pPr>
-      <w:r>
-        <w:t>In de afgelopen sprint hebben we gewerkt aan de voortgang van de thuisbatterij simulator. Het doel was om de loginfunctionaliteit en het dashboard verder uit te breiden. Hieronder volgt een gedetailleerd verslag van wat er is bereikt en wat we de komende sprint zullen aanpakken.</w:t>
+      <w:r>
+        <w:br w:type="page"/>
       </w:r>
     </w:p>
     <w:p>
-      <w:r>
-        <w:br w:type="page"/>
+      <w:pPr>
+        <w:pStyle w:val="Kop2"/>
+      </w:pPr>
+      <w:r>
+        <w:lastRenderedPageBreak/>
+        <w:t>Bijzonderheden/Bugs/Problemen.</w:t>
       </w:r>
     </w:p>
     <w:p>
-      <w:pPr>
-        <w:pStyle w:val="Kop2"/>
-      </w:pPr>
-      <w:r>
-        <w:lastRenderedPageBreak/>
-        <w:t>Bijzonderheden/Bugs/Problemen.</w:t>
-      </w:r>
-    </w:p>
-    <w:p>
-      <w:pPr>
-        <w:rPr>
-          <w:rFonts w:asciiTheme="majorHAnsi" w:eastAsiaTheme="majorEastAsia" w:hAnsiTheme="majorHAnsi" w:cstheme="majorBidi"/>
-          <w:color w:val="0F4761" w:themeColor="accent1" w:themeShade="BF"/>
-          <w:sz w:val="32"/>
-          <w:szCs w:val="32"/>
-        </w:rPr>
-      </w:pPr>
-      <w:r>
-        <w:t>Bespreek de problemen of bugs die tijdens de sprint zijn opgetreden en hoe deze zijn aangepakt of wat er nog moet gebeuren.</w:t>
-      </w:r>
-      <w:r>
-        <w:br w:type="page"/>
-      </w:r>
-    </w:p>
-    <w:p>
-      <w:pPr>
-        <w:pStyle w:val="Kop2"/>
-      </w:pPr>
-      <w:r>
-        <w:lastRenderedPageBreak/>
-        <w:t>Sprint (x) Feedback en Verbeteringen</w:t>
-      </w:r>
-      <w:r>
-        <w:t>:</w:t>
-      </w:r>
-    </w:p>
-    <w:p>
-      <w:r>
-        <w:t>[Laat zien welke feedback uit de vorige sprint review is verwerkt en hoe de verbeteringen zijn doorgevoerd.]</w:t>
-      </w:r>
-    </w:p>
-    <w:p>
-      <w:pPr>
-        <w:pStyle w:val="Kop2"/>
-      </w:pPr>
-    </w:p>
-    <w:p>
-      <w:pPr>
-        <w:rPr>
-          <w:rFonts w:asciiTheme="majorHAnsi" w:eastAsiaTheme="majorEastAsia" w:hAnsiTheme="majorHAnsi" w:cstheme="majorBidi"/>
-          <w:color w:val="0F4761" w:themeColor="accent1" w:themeShade="BF"/>
-          <w:sz w:val="32"/>
-          <w:szCs w:val="32"/>
-        </w:rPr>
-      </w:pPr>
-      <w:r>
-        <w:br w:type="page"/>
-      </w:r>
-    </w:p>
-    <w:p>
-      <w:pPr>
-        <w:pStyle w:val="Kop2"/>
-      </w:pPr>
-      <w:r>
-        <w:lastRenderedPageBreak/>
-        <w:t xml:space="preserve">Bugs, Issues en </w:t>
-      </w:r>
-      <w:r>
-        <w:t>Oplossingen</w:t>
-      </w:r>
-      <w:r>
-        <w:t>:</w:t>
+      <w:r>
+        <w:t>[</w:t>
+      </w:r>
+      <w:r>
+        <w:t>Bespreek de problemen</w:t>
+      </w:r>
+      <w:r>
+        <w:t>, bijzonderheden</w:t>
+      </w:r>
+      <w:r>
+        <w:t xml:space="preserve"> of bugs die tijdens de sprint zijn opgetreden en hoe deze zijn aangepakt of wat er nog moet gebeuren.</w:t>
+      </w:r>
+      <w:r>
+        <w:t>]</w:t>
       </w:r>
     </w:p>
     <w:p/>
@@ -4740,11 +4769,6 @@
     </w:p>
     <w:p>
       <w:pPr>
-        <w:pStyle w:val="Kop2"/>
-      </w:pPr>
-    </w:p>
-    <w:p>
-      <w:pPr>
         <w:rPr>
           <w:rFonts w:asciiTheme="majorHAnsi" w:eastAsiaTheme="majorEastAsia" w:hAnsiTheme="majorHAnsi" w:cstheme="majorBidi"/>
           <w:color w:val="0F4761" w:themeColor="accent1" w:themeShade="BF"/>
@@ -4752,220 +4776,119 @@
           <w:szCs w:val="32"/>
         </w:rPr>
       </w:pPr>
-      <w:r>
-        <w:br w:type="page"/>
-      </w:r>
     </w:p>
     <w:p>
       <w:pPr>
-        <w:pStyle w:val="Kop2"/>
-      </w:pPr>
-      <w:r>
-        <w:lastRenderedPageBreak/>
-        <w:t>Voltooide Features en Backlog Items.</w:t>
+        <w:rPr>
+          <w:rFonts w:asciiTheme="majorHAnsi" w:eastAsiaTheme="majorEastAsia" w:hAnsiTheme="majorHAnsi" w:cstheme="majorBidi"/>
+          <w:color w:val="0F4761" w:themeColor="accent1" w:themeShade="BF"/>
+          <w:sz w:val="32"/>
+          <w:szCs w:val="32"/>
+        </w:rPr>
+      </w:pPr>
+      <w:r>
+        <w:rPr>
+          <w:rFonts w:asciiTheme="majorHAnsi" w:eastAsiaTheme="majorEastAsia" w:hAnsiTheme="majorHAnsi" w:cstheme="majorBidi"/>
+          <w:color w:val="0F4761" w:themeColor="accent1" w:themeShade="BF"/>
+          <w:sz w:val="32"/>
+          <w:szCs w:val="32"/>
+        </w:rPr>
+        <w:br w:type="page"/>
       </w:r>
     </w:p>
     <w:p>
-      <w:r>
-        <w:t xml:space="preserve">[Geef een overzicht van de voltooide features "een lijst van" en welke items </w:t>
-      </w:r>
-      <w:r>
-        <w:tab/>
-        <w:t>van de backlog nog open staan.]</w:t>
+      <w:pPr>
+        <w:pStyle w:val="Kop2"/>
+      </w:pPr>
+      <w:r>
+        <w:lastRenderedPageBreak/>
+        <w:t>Feedback en verbetering van de vorige sprint</w:t>
+      </w:r>
+      <w:r>
+        <w:t>:</w:t>
+      </w:r>
+      <w:r>
+        <w:t xml:space="preserve"> </w:t>
       </w:r>
     </w:p>
     <w:p>
       <w:r>
-        <w:t xml:space="preserve">Feature 1 </w:t>
-      </w:r>
-      <w:r>
-        <w:t xml:space="preserve"> [xxxx]</w:t>
-      </w:r>
-      <w:r>
-        <w:t>:</w:t>
+        <w:t>[Laat zien welke feedback uit de vorige sprint review is verwerkt en hoe de verbeteringen zijn doorgevoerd.]</w:t>
+      </w:r>
+      <w:r>
+        <w:t>.</w:t>
       </w:r>
     </w:p>
     <w:p>
       <w:pPr>
-        <w:pStyle w:val="Lijstalinea"/>
-        <w:numPr>
-          <w:ilvl w:val="0"/>
-          <w:numId w:val="1"/>
-        </w:numPr>
-      </w:pPr>
-      <w:r>
-        <w:t>Beschrijving : [Beschrijving]</w:t>
-      </w:r>
+        <w:rPr>
+          <w:rFonts w:asciiTheme="majorHAnsi" w:eastAsiaTheme="majorEastAsia" w:hAnsiTheme="majorHAnsi" w:cstheme="majorBidi"/>
+          <w:color w:val="0F4761" w:themeColor="accent1" w:themeShade="BF"/>
+          <w:sz w:val="32"/>
+          <w:szCs w:val="32"/>
+        </w:rPr>
+      </w:pPr>
     </w:p>
     <w:p>
       <w:pPr>
-        <w:pStyle w:val="Lijstalinea"/>
-        <w:numPr>
-          <w:ilvl w:val="0"/>
-          <w:numId w:val="1"/>
-        </w:numPr>
-      </w:pPr>
-      <w:r>
-        <w:t>Status: [Voltooid/In Behandeling/Gepland]</w:t>
+        <w:rPr>
+          <w:rFonts w:asciiTheme="majorHAnsi" w:eastAsiaTheme="majorEastAsia" w:hAnsiTheme="majorHAnsi" w:cstheme="majorBidi"/>
+          <w:color w:val="0F4761" w:themeColor="accent1" w:themeShade="BF"/>
+          <w:sz w:val="32"/>
+          <w:szCs w:val="32"/>
+        </w:rPr>
+      </w:pPr>
+      <w:r>
+        <w:br w:type="page"/>
       </w:r>
     </w:p>
     <w:p>
       <w:pPr>
-        <w:pStyle w:val="Lijstalinea"/>
-        <w:numPr>
-          <w:ilvl w:val="0"/>
-          <w:numId w:val="1"/>
-        </w:numPr>
-        <w:pBdr>
-          <w:bottom w:val="single" w:sz="6" w:space="1" w:color="auto"/>
-        </w:pBdr>
-      </w:pPr>
-      <w:r>
-        <w:t>Opmerking: [Opmerking]</w:t>
+        <w:pStyle w:val="Kop2"/>
+      </w:pPr>
+      <w:r>
+        <w:lastRenderedPageBreak/>
+        <w:t>Gemaakt</w:t>
+      </w:r>
+      <w:r>
+        <w:t>e Features en Backlog status:</w:t>
       </w:r>
     </w:p>
     <w:p>
-      <w:pPr>
-        <w:pBdr>
-          <w:bottom w:val="single" w:sz="6" w:space="1" w:color="auto"/>
-        </w:pBdr>
-        <w:ind w:left="360"/>
-      </w:pPr>
-    </w:p>
-    <w:p>
-      <w:r>
-        <w:t>Feature 2</w:t>
-      </w:r>
-      <w:r>
-        <w:t xml:space="preserve">  [xxxx]</w:t>
-      </w:r>
-      <w:r>
-        <w:t>:</w:t>
-      </w:r>
-    </w:p>
-    <w:p>
-      <w:pPr>
-        <w:pStyle w:val="Lijstalinea"/>
-        <w:numPr>
-          <w:ilvl w:val="0"/>
-          <w:numId w:val="1"/>
-        </w:numPr>
-      </w:pPr>
-      <w:r>
-        <w:t>Beschrijving : [Beschrijving]</w:t>
-      </w:r>
-    </w:p>
-    <w:p>
-      <w:pPr>
-        <w:pStyle w:val="Lijstalinea"/>
-        <w:numPr>
-          <w:ilvl w:val="0"/>
-          <w:numId w:val="1"/>
-        </w:numPr>
-      </w:pPr>
-      <w:r>
-        <w:t>Status: [Voltooid/In Behandeling/Gepland]</w:t>
-      </w:r>
-    </w:p>
-    <w:p>
-      <w:pPr>
-        <w:pStyle w:val="Lijstalinea"/>
-        <w:numPr>
-          <w:ilvl w:val="0"/>
-          <w:numId w:val="1"/>
-        </w:numPr>
-        <w:pBdr>
-          <w:bottom w:val="single" w:sz="6" w:space="1" w:color="auto"/>
-        </w:pBdr>
-      </w:pPr>
-      <w:r>
-        <w:t>Opmerking: [Opmerking]</w:t>
-      </w:r>
-    </w:p>
-    <w:p>
-      <w:pPr>
-        <w:pBdr>
-          <w:bottom w:val="single" w:sz="6" w:space="1" w:color="auto"/>
-        </w:pBdr>
-        <w:ind w:left="360"/>
-      </w:pPr>
-    </w:p>
-    <w:p>
-      <w:r>
-        <w:t xml:space="preserve">Feature 3 </w:t>
-      </w:r>
-      <w:r>
-        <w:t xml:space="preserve"> [xxxx]</w:t>
-      </w:r>
-      <w:r>
-        <w:t>:</w:t>
-      </w:r>
-    </w:p>
-    <w:p>
-      <w:pPr>
-        <w:pStyle w:val="Lijstalinea"/>
-        <w:numPr>
-          <w:ilvl w:val="0"/>
-          <w:numId w:val="1"/>
-        </w:numPr>
-      </w:pPr>
-      <w:r>
-        <w:t>Beschrijving : [Beschrijving]</w:t>
-      </w:r>
-    </w:p>
-    <w:p>
-      <w:pPr>
-        <w:pStyle w:val="Lijstalinea"/>
-        <w:numPr>
-          <w:ilvl w:val="0"/>
-          <w:numId w:val="1"/>
-        </w:numPr>
-      </w:pPr>
-      <w:r>
-        <w:t>Status: [Voltooid/In Behandeling/Gepland]</w:t>
-      </w:r>
-    </w:p>
-    <w:p>
-      <w:pPr>
-        <w:pStyle w:val="Lijstalinea"/>
-        <w:numPr>
-          <w:ilvl w:val="0"/>
-          <w:numId w:val="1"/>
-        </w:numPr>
-      </w:pPr>
-      <w:r>
-        <w:t>Opmerking: [Opmerking]</w:t>
-      </w:r>
-    </w:p>
-    <w:p/>
-    <w:p/>
-    <w:p>
-      <w:r>
-        <w:br w:type="page"/>
-      </w:r>
-    </w:p>
-    <w:p>
-      <w:pPr>
-        <w:pStyle w:val="Kop2"/>
-      </w:pPr>
-      <w:r>
-        <w:lastRenderedPageBreak/>
-        <w:t>Planning voor de volgende Sprint:</w:t>
+      <w:r>
+        <w:t>[</w:t>
+      </w:r>
+      <w:r>
+        <w:t>Geef een overzicht van de voltooide features "een lijst van" en welke items van de backlog nog open staan.</w:t>
+      </w:r>
+      <w:r>
+        <w:t>]</w:t>
       </w:r>
     </w:p>
     <w:p/>
     <w:p>
+      <w:r>
+        <w:br w:type="page"/>
+      </w:r>
+    </w:p>
+    <w:p>
+      <w:r>
+        <w:rPr>
+          <w:rFonts w:asciiTheme="majorHAnsi" w:eastAsiaTheme="majorEastAsia" w:hAnsiTheme="majorHAnsi" w:cstheme="majorBidi"/>
+          <w:color w:val="0F4761" w:themeColor="accent1" w:themeShade="BF"/>
+          <w:sz w:val="32"/>
+          <w:szCs w:val="32"/>
+        </w:rPr>
+        <w:lastRenderedPageBreak/>
+        <w:t>Draft planning en doelstelling van de komende Sprint.</w:t>
+      </w:r>
+    </w:p>
+    <w:p>
       <w:pPr>
         <w:pStyle w:val="Geenafstand"/>
       </w:pPr>
       <w:r>
-        <w:t>[</w:t>
-      </w:r>
-      <w:r>
-        <w:t>Beschrijf de focus en de geplande doelen voor de volgende sprint, inclusief welke features je verwacht af te ronden.</w:t>
-      </w:r>
-      <w:r>
-        <w:t>.]</w:t>
+        <w:t>[Beschrijf de focus en de geplande doelen voor de volgende sprint, inclusief welke features je verwacht af te ronden..]</w:t>
       </w:r>
     </w:p>
     <w:p/>
@@ -4980,7 +4903,10 @@
       </w:pPr>
       <w:r>
         <w:lastRenderedPageBreak/>
-        <w:t>Conclusie en Afsluiten.</w:t>
+        <w:t>Samenvatting</w:t>
+      </w:r>
+      <w:r>
+        <w:t xml:space="preserve"> en Afsluiten.</w:t>
       </w:r>
     </w:p>
     <w:p>
@@ -5209,11 +5135,10 @@
     </w:lvl>
   </w:abstractNum>
   <w:abstractNum w:abstractNumId="1" w15:restartNumberingAfterBreak="0">
-    <w:nsid w:val="230F3FC5"/>
+    <w:nsid w:val="16352D8D"/>
     <w:multiLevelType w:val="hybridMultilevel"/>
-    <w:tmpl w:val="BB068BE0"/>
-    <w:lvl w:ilvl="0" w:tplc="F3943EDA">
-      <w:start w:val="5"/>
+    <w:tmpl w:val="62864C80"/>
+    <w:lvl w:ilvl="0" w:tplc="AC6086F2">
       <w:numFmt w:val="bullet"/>
       <w:lvlText w:val="-"/>
       <w:lvlJc w:val="left"/>
@@ -5322,6 +5247,232 @@
     </w:lvl>
   </w:abstractNum>
   <w:abstractNum w:abstractNumId="2" w15:restartNumberingAfterBreak="0">
+    <w:nsid w:val="230F3FC5"/>
+    <w:multiLevelType w:val="hybridMultilevel"/>
+    <w:tmpl w:val="BB068BE0"/>
+    <w:lvl w:ilvl="0" w:tplc="F3943EDA">
+      <w:start w:val="5"/>
+      <w:numFmt w:val="bullet"/>
+      <w:lvlText w:val="-"/>
+      <w:lvlJc w:val="left"/>
+      <w:pPr>
+        <w:ind w:left="720" w:hanging="360"/>
+      </w:pPr>
+      <w:rPr>
+        <w:rFonts w:ascii="Aptos" w:eastAsiaTheme="minorHAnsi" w:hAnsi="Aptos" w:cstheme="minorBidi" w:hint="default"/>
+      </w:rPr>
+    </w:lvl>
+    <w:lvl w:ilvl="1" w:tplc="04130003" w:tentative="1">
+      <w:start w:val="1"/>
+      <w:numFmt w:val="bullet"/>
+      <w:lvlText w:val="o"/>
+      <w:lvlJc w:val="left"/>
+      <w:pPr>
+        <w:ind w:left="1440" w:hanging="360"/>
+      </w:pPr>
+      <w:rPr>
+        <w:rFonts w:ascii="Courier New" w:hAnsi="Courier New" w:cs="Courier New" w:hint="default"/>
+      </w:rPr>
+    </w:lvl>
+    <w:lvl w:ilvl="2" w:tplc="04130005" w:tentative="1">
+      <w:start w:val="1"/>
+      <w:numFmt w:val="bullet"/>
+      <w:lvlText w:val=""/>
+      <w:lvlJc w:val="left"/>
+      <w:pPr>
+        <w:ind w:left="2160" w:hanging="360"/>
+      </w:pPr>
+      <w:rPr>
+        <w:rFonts w:ascii="Wingdings" w:hAnsi="Wingdings" w:hint="default"/>
+      </w:rPr>
+    </w:lvl>
+    <w:lvl w:ilvl="3" w:tplc="04130001" w:tentative="1">
+      <w:start w:val="1"/>
+      <w:numFmt w:val="bullet"/>
+      <w:lvlText w:val=""/>
+      <w:lvlJc w:val="left"/>
+      <w:pPr>
+        <w:ind w:left="2880" w:hanging="360"/>
+      </w:pPr>
+      <w:rPr>
+        <w:rFonts w:ascii="Symbol" w:hAnsi="Symbol" w:hint="default"/>
+      </w:rPr>
+    </w:lvl>
+    <w:lvl w:ilvl="4" w:tplc="04130003" w:tentative="1">
+      <w:start w:val="1"/>
+      <w:numFmt w:val="bullet"/>
+      <w:lvlText w:val="o"/>
+      <w:lvlJc w:val="left"/>
+      <w:pPr>
+        <w:ind w:left="3600" w:hanging="360"/>
+      </w:pPr>
+      <w:rPr>
+        <w:rFonts w:ascii="Courier New" w:hAnsi="Courier New" w:cs="Courier New" w:hint="default"/>
+      </w:rPr>
+    </w:lvl>
+    <w:lvl w:ilvl="5" w:tplc="04130005" w:tentative="1">
+      <w:start w:val="1"/>
+      <w:numFmt w:val="bullet"/>
+      <w:lvlText w:val=""/>
+      <w:lvlJc w:val="left"/>
+      <w:pPr>
+        <w:ind w:left="4320" w:hanging="360"/>
+      </w:pPr>
+      <w:rPr>
+        <w:rFonts w:ascii="Wingdings" w:hAnsi="Wingdings" w:hint="default"/>
+      </w:rPr>
+    </w:lvl>
+    <w:lvl w:ilvl="6" w:tplc="04130001" w:tentative="1">
+      <w:start w:val="1"/>
+      <w:numFmt w:val="bullet"/>
+      <w:lvlText w:val=""/>
+      <w:lvlJc w:val="left"/>
+      <w:pPr>
+        <w:ind w:left="5040" w:hanging="360"/>
+      </w:pPr>
+      <w:rPr>
+        <w:rFonts w:ascii="Symbol" w:hAnsi="Symbol" w:hint="default"/>
+      </w:rPr>
+    </w:lvl>
+    <w:lvl w:ilvl="7" w:tplc="04130003" w:tentative="1">
+      <w:start w:val="1"/>
+      <w:numFmt w:val="bullet"/>
+      <w:lvlText w:val="o"/>
+      <w:lvlJc w:val="left"/>
+      <w:pPr>
+        <w:ind w:left="5760" w:hanging="360"/>
+      </w:pPr>
+      <w:rPr>
+        <w:rFonts w:ascii="Courier New" w:hAnsi="Courier New" w:cs="Courier New" w:hint="default"/>
+      </w:rPr>
+    </w:lvl>
+    <w:lvl w:ilvl="8" w:tplc="04130005" w:tentative="1">
+      <w:start w:val="1"/>
+      <w:numFmt w:val="bullet"/>
+      <w:lvlText w:val=""/>
+      <w:lvlJc w:val="left"/>
+      <w:pPr>
+        <w:ind w:left="6480" w:hanging="360"/>
+      </w:pPr>
+      <w:rPr>
+        <w:rFonts w:ascii="Wingdings" w:hAnsi="Wingdings" w:hint="default"/>
+      </w:rPr>
+    </w:lvl>
+  </w:abstractNum>
+  <w:abstractNum w:abstractNumId="3" w15:restartNumberingAfterBreak="0">
+    <w:nsid w:val="24534914"/>
+    <w:multiLevelType w:val="multilevel"/>
+    <w:tmpl w:val="F7A87FEE"/>
+    <w:lvl w:ilvl="0">
+      <w:start w:val="1"/>
+      <w:numFmt w:val="decimal"/>
+      <w:lvlText w:val="%1."/>
+      <w:lvlJc w:val="left"/>
+      <w:pPr>
+        <w:tabs>
+          <w:tab w:val="num" w:pos="720"/>
+        </w:tabs>
+        <w:ind w:left="720" w:hanging="360"/>
+      </w:pPr>
+    </w:lvl>
+    <w:lvl w:ilvl="1">
+      <w:start w:val="1"/>
+      <w:numFmt w:val="decimal"/>
+      <w:lvlText w:val="%2."/>
+      <w:lvlJc w:val="left"/>
+      <w:pPr>
+        <w:tabs>
+          <w:tab w:val="num" w:pos="1440"/>
+        </w:tabs>
+        <w:ind w:left="1440" w:hanging="360"/>
+      </w:pPr>
+    </w:lvl>
+    <w:lvl w:ilvl="2" w:tentative="1">
+      <w:start w:val="1"/>
+      <w:numFmt w:val="decimal"/>
+      <w:lvlText w:val="%3."/>
+      <w:lvlJc w:val="left"/>
+      <w:pPr>
+        <w:tabs>
+          <w:tab w:val="num" w:pos="2160"/>
+        </w:tabs>
+        <w:ind w:left="2160" w:hanging="360"/>
+      </w:pPr>
+    </w:lvl>
+    <w:lvl w:ilvl="3" w:tentative="1">
+      <w:start w:val="1"/>
+      <w:numFmt w:val="decimal"/>
+      <w:lvlText w:val="%4."/>
+      <w:lvlJc w:val="left"/>
+      <w:pPr>
+        <w:tabs>
+          <w:tab w:val="num" w:pos="2880"/>
+        </w:tabs>
+        <w:ind w:left="2880" w:hanging="360"/>
+      </w:pPr>
+    </w:lvl>
+    <w:lvl w:ilvl="4" w:tentative="1">
+      <w:start w:val="1"/>
+      <w:numFmt w:val="decimal"/>
+      <w:lvlText w:val="%5."/>
+      <w:lvlJc w:val="left"/>
+      <w:pPr>
+        <w:tabs>
+          <w:tab w:val="num" w:pos="3600"/>
+        </w:tabs>
+        <w:ind w:left="3600" w:hanging="360"/>
+      </w:pPr>
+    </w:lvl>
+    <w:lvl w:ilvl="5" w:tentative="1">
+      <w:start w:val="1"/>
+      <w:numFmt w:val="decimal"/>
+      <w:lvlText w:val="%6."/>
+      <w:lvlJc w:val="left"/>
+      <w:pPr>
+        <w:tabs>
+          <w:tab w:val="num" w:pos="4320"/>
+        </w:tabs>
+        <w:ind w:left="4320" w:hanging="360"/>
+      </w:pPr>
+    </w:lvl>
+    <w:lvl w:ilvl="6" w:tentative="1">
+      <w:start w:val="1"/>
+      <w:numFmt w:val="decimal"/>
+      <w:lvlText w:val="%7."/>
+      <w:lvlJc w:val="left"/>
+      <w:pPr>
+        <w:tabs>
+          <w:tab w:val="num" w:pos="5040"/>
+        </w:tabs>
+        <w:ind w:left="5040" w:hanging="360"/>
+      </w:pPr>
+    </w:lvl>
+    <w:lvl w:ilvl="7" w:tentative="1">
+      <w:start w:val="1"/>
+      <w:numFmt w:val="decimal"/>
+      <w:lvlText w:val="%8."/>
+      <w:lvlJc w:val="left"/>
+      <w:pPr>
+        <w:tabs>
+          <w:tab w:val="num" w:pos="5760"/>
+        </w:tabs>
+        <w:ind w:left="5760" w:hanging="360"/>
+      </w:pPr>
+    </w:lvl>
+    <w:lvl w:ilvl="8" w:tentative="1">
+      <w:start w:val="1"/>
+      <w:numFmt w:val="decimal"/>
+      <w:lvlText w:val="%9."/>
+      <w:lvlJc w:val="left"/>
+      <w:pPr>
+        <w:tabs>
+          <w:tab w:val="num" w:pos="6480"/>
+        </w:tabs>
+        <w:ind w:left="6480" w:hanging="360"/>
+      </w:pPr>
+    </w:lvl>
+  </w:abstractNum>
+  <w:abstractNum w:abstractNumId="4" w15:restartNumberingAfterBreak="0">
     <w:nsid w:val="342B2453"/>
     <w:multiLevelType w:val="hybridMultilevel"/>
     <w:tmpl w:val="97401D20"/>
@@ -5410,7 +5561,7 @@
       </w:pPr>
     </w:lvl>
   </w:abstractNum>
-  <w:abstractNum w:abstractNumId="3" w15:restartNumberingAfterBreak="0">
+  <w:abstractNum w:abstractNumId="5" w15:restartNumberingAfterBreak="0">
     <w:nsid w:val="3AA05C0D"/>
     <w:multiLevelType w:val="hybridMultilevel"/>
     <w:tmpl w:val="4158302E"/>
@@ -5523,17 +5674,138 @@
       </w:rPr>
     </w:lvl>
   </w:abstractNum>
+  <w:abstractNum w:abstractNumId="6" w15:restartNumberingAfterBreak="0">
+    <w:nsid w:val="455E5BC2"/>
+    <w:multiLevelType w:val="hybridMultilevel"/>
+    <w:tmpl w:val="0ACEFE0A"/>
+    <w:lvl w:ilvl="0" w:tplc="6CBCCF94">
+      <w:numFmt w:val="bullet"/>
+      <w:lvlText w:val="-"/>
+      <w:lvlJc w:val="left"/>
+      <w:pPr>
+        <w:ind w:left="720" w:hanging="360"/>
+      </w:pPr>
+      <w:rPr>
+        <w:rFonts w:ascii="Aptos" w:eastAsiaTheme="minorHAnsi" w:hAnsi="Aptos" w:cstheme="minorBidi" w:hint="default"/>
+      </w:rPr>
+    </w:lvl>
+    <w:lvl w:ilvl="1" w:tplc="04130003" w:tentative="1">
+      <w:start w:val="1"/>
+      <w:numFmt w:val="bullet"/>
+      <w:lvlText w:val="o"/>
+      <w:lvlJc w:val="left"/>
+      <w:pPr>
+        <w:ind w:left="1440" w:hanging="360"/>
+      </w:pPr>
+      <w:rPr>
+        <w:rFonts w:ascii="Courier New" w:hAnsi="Courier New" w:cs="Courier New" w:hint="default"/>
+      </w:rPr>
+    </w:lvl>
+    <w:lvl w:ilvl="2" w:tplc="04130005" w:tentative="1">
+      <w:start w:val="1"/>
+      <w:numFmt w:val="bullet"/>
+      <w:lvlText w:val=""/>
+      <w:lvlJc w:val="left"/>
+      <w:pPr>
+        <w:ind w:left="2160" w:hanging="360"/>
+      </w:pPr>
+      <w:rPr>
+        <w:rFonts w:ascii="Wingdings" w:hAnsi="Wingdings" w:hint="default"/>
+      </w:rPr>
+    </w:lvl>
+    <w:lvl w:ilvl="3" w:tplc="04130001" w:tentative="1">
+      <w:start w:val="1"/>
+      <w:numFmt w:val="bullet"/>
+      <w:lvlText w:val=""/>
+      <w:lvlJc w:val="left"/>
+      <w:pPr>
+        <w:ind w:left="2880" w:hanging="360"/>
+      </w:pPr>
+      <w:rPr>
+        <w:rFonts w:ascii="Symbol" w:hAnsi="Symbol" w:hint="default"/>
+      </w:rPr>
+    </w:lvl>
+    <w:lvl w:ilvl="4" w:tplc="04130003" w:tentative="1">
+      <w:start w:val="1"/>
+      <w:numFmt w:val="bullet"/>
+      <w:lvlText w:val="o"/>
+      <w:lvlJc w:val="left"/>
+      <w:pPr>
+        <w:ind w:left="3600" w:hanging="360"/>
+      </w:pPr>
+      <w:rPr>
+        <w:rFonts w:ascii="Courier New" w:hAnsi="Courier New" w:cs="Courier New" w:hint="default"/>
+      </w:rPr>
+    </w:lvl>
+    <w:lvl w:ilvl="5" w:tplc="04130005" w:tentative="1">
+      <w:start w:val="1"/>
+      <w:numFmt w:val="bullet"/>
+      <w:lvlText w:val=""/>
+      <w:lvlJc w:val="left"/>
+      <w:pPr>
+        <w:ind w:left="4320" w:hanging="360"/>
+      </w:pPr>
+      <w:rPr>
+        <w:rFonts w:ascii="Wingdings" w:hAnsi="Wingdings" w:hint="default"/>
+      </w:rPr>
+    </w:lvl>
+    <w:lvl w:ilvl="6" w:tplc="04130001" w:tentative="1">
+      <w:start w:val="1"/>
+      <w:numFmt w:val="bullet"/>
+      <w:lvlText w:val=""/>
+      <w:lvlJc w:val="left"/>
+      <w:pPr>
+        <w:ind w:left="5040" w:hanging="360"/>
+      </w:pPr>
+      <w:rPr>
+        <w:rFonts w:ascii="Symbol" w:hAnsi="Symbol" w:hint="default"/>
+      </w:rPr>
+    </w:lvl>
+    <w:lvl w:ilvl="7" w:tplc="04130003" w:tentative="1">
+      <w:start w:val="1"/>
+      <w:numFmt w:val="bullet"/>
+      <w:lvlText w:val="o"/>
+      <w:lvlJc w:val="left"/>
+      <w:pPr>
+        <w:ind w:left="5760" w:hanging="360"/>
+      </w:pPr>
+      <w:rPr>
+        <w:rFonts w:ascii="Courier New" w:hAnsi="Courier New" w:cs="Courier New" w:hint="default"/>
+      </w:rPr>
+    </w:lvl>
+    <w:lvl w:ilvl="8" w:tplc="04130005" w:tentative="1">
+      <w:start w:val="1"/>
+      <w:numFmt w:val="bullet"/>
+      <w:lvlText w:val=""/>
+      <w:lvlJc w:val="left"/>
+      <w:pPr>
+        <w:ind w:left="6480" w:hanging="360"/>
+      </w:pPr>
+      <w:rPr>
+        <w:rFonts w:ascii="Wingdings" w:hAnsi="Wingdings" w:hint="default"/>
+      </w:rPr>
+    </w:lvl>
+  </w:abstractNum>
   <w:num w:numId="1" w16cid:durableId="1425686978">
-    <w:abstractNumId w:val="1"/>
+    <w:abstractNumId w:val="2"/>
   </w:num>
   <w:num w:numId="2" w16cid:durableId="81070258">
-    <w:abstractNumId w:val="2"/>
+    <w:abstractNumId w:val="4"/>
   </w:num>
   <w:num w:numId="3" w16cid:durableId="559098893">
     <w:abstractNumId w:val="0"/>
   </w:num>
   <w:num w:numId="4" w16cid:durableId="1566377593">
+    <w:abstractNumId w:val="5"/>
+  </w:num>
+  <w:num w:numId="5" w16cid:durableId="1420522892">
     <w:abstractNumId w:val="3"/>
+  </w:num>
+  <w:num w:numId="6" w16cid:durableId="11609151">
+    <w:abstractNumId w:val="6"/>
+  </w:num>
+  <w:num w:numId="7" w16cid:durableId="1097361553">
+    <w:abstractNumId w:val="1"/>
   </w:num>
 </w:numbering>
 </file>
@@ -6733,6 +7005,19 @@
     <w:uiPriority w:val="1"/>
     <w:rsid w:val="00165849"/>
   </w:style>
+  <w:style w:type="paragraph" w:styleId="Normaalweb">
+    <w:name w:val="Normal (Web)"/>
+    <w:basedOn w:val="Standaard"/>
+    <w:uiPriority w:val="99"/>
+    <w:semiHidden/>
+    <w:unhideWhenUsed/>
+    <w:rsid w:val="0065614E"/>
+    <w:rPr>
+      <w:rFonts w:ascii="Times New Roman" w:hAnsi="Times New Roman" w:cs="Times New Roman"/>
+      <w:sz w:val="24"/>
+      <w:szCs w:val="24"/>
+    </w:rPr>
+  </w:style>
 </w:styles>
 </file>
 

</xml_diff>